<commit_message>
Updated with some pre-compiled hex files
Committing some of the new pre-made bootloaders for Hatchling
</commit_message>
<xml_diff>
--- a/Making a Bootloader for Hatchling.docx
+++ b/Making a Bootloader for Hatchling.docx
@@ -12,21 +12,7 @@
     </w:p>
     <w:p>
       <w:r>
-        <w:t xml:space="preserve">This document explains what </w:t>
-      </w:r>
-      <w:r>
-        <w:t xml:space="preserve">is needed </w:t>
-      </w:r>
-      <w:proofErr w:type="gramStart"/>
-      <w:r>
-        <w:t>in order to</w:t>
-      </w:r>
-      <w:proofErr w:type="gramEnd"/>
-      <w:r>
-        <w:t xml:space="preserve"> make the Hatchling Bootloader system work. At the end is also an informal list of issues</w:t>
-      </w:r>
-      <w:r>
-        <w:t xml:space="preserve"> I ran into when adapting the Finch bootloader to Hatchling, and how I got around those issues.</w:t>
+        <w:t>This document explains what is needed in order to make the Hatchling Bootloader system work. At the end is also an informal list of issues I ran into when adapting the Finch bootloader to Hatchling, and how I got around those issues.</w:t>
       </w:r>
     </w:p>
     <w:p>
@@ -61,15 +47,7 @@
         <w:t>The SAMD application program</w:t>
       </w:r>
       <w:r>
-        <w:t xml:space="preserve">. The application and bootloader programs are </w:t>
-      </w:r>
-      <w:proofErr w:type="gramStart"/>
-      <w:r>
-        <w:t>merged, and</w:t>
-      </w:r>
-      <w:proofErr w:type="gramEnd"/>
-      <w:r>
-        <w:t xml:space="preserve"> then programmed onto the Hatchling SAMD chip using a JTAG interface at the factory.</w:t>
+        <w:t>. The application and bootloader programs are merged, and then programmed onto the Hatchling SAMD chip using a JTAG interface at the factory.</w:t>
       </w:r>
       <w:r>
         <w:t xml:space="preserve"> </w:t>
@@ -84,17 +62,7 @@
         </w:numPr>
       </w:pPr>
       <w:r>
-        <w:t xml:space="preserve">The </w:t>
-      </w:r>
-      <w:proofErr w:type="spellStart"/>
-      <w:proofErr w:type="gramStart"/>
-      <w:r>
-        <w:t>micro:bit</w:t>
-      </w:r>
-      <w:proofErr w:type="spellEnd"/>
-      <w:proofErr w:type="gramEnd"/>
-      <w:r>
-        <w:t xml:space="preserve"> bootloader, which allows updating of the SAMD application program in the field</w:t>
+        <w:t>The micro:bit bootloader, which allows updating of the SAMD application program in the field</w:t>
       </w:r>
       <w:r>
         <w:t xml:space="preserve">. </w:t>
@@ -105,17 +73,7 @@
         <w:pStyle w:val="Heading2"/>
       </w:pPr>
       <w:r>
-        <w:t xml:space="preserve">Make the Bootloader Hex file on the </w:t>
-      </w:r>
-      <w:proofErr w:type="spellStart"/>
-      <w:proofErr w:type="gramStart"/>
-      <w:r>
-        <w:t>micro:bit</w:t>
-      </w:r>
-      <w:proofErr w:type="spellEnd"/>
-      <w:proofErr w:type="gramEnd"/>
-      <w:r>
-        <w:t xml:space="preserve"> for updating the application firmware</w:t>
+        <w:t>Make the Bootloader Hex file on the micro:bit for updating the application firmware</w:t>
       </w:r>
     </w:p>
     <w:p>
@@ -131,15 +89,7 @@
         </w:r>
       </w:hyperlink>
       <w:r>
-        <w:t xml:space="preserve">, which was initially created for the Finch2 Wiggle Fix code. The main.cpp file is identical, so all I needed to do was update </w:t>
-      </w:r>
-      <w:proofErr w:type="spellStart"/>
-      <w:r>
-        <w:t>PROG_DATA.h</w:t>
-      </w:r>
-      <w:proofErr w:type="spellEnd"/>
-      <w:r>
-        <w:t xml:space="preserve"> with the updated application code. Steps:</w:t>
+        <w:t>, which was initially created for the Finch2 Wiggle Fix code. The main.cpp file is identical, so all I needed to do was update PROG_DATA.h with the updated application code. Steps:</w:t>
       </w:r>
     </w:p>
     <w:p>
@@ -147,120 +97,73 @@
         <w:t xml:space="preserve">1. </w:t>
       </w:r>
       <w:r>
-        <w:t xml:space="preserve">Do a clean and build in </w:t>
-      </w:r>
-      <w:proofErr w:type="spellStart"/>
+        <w:t>Do a clean and build in HatchlingMain, then copy</w:t>
+      </w:r>
+      <w:r>
+        <w:t xml:space="preserve"> the </w:t>
+      </w:r>
       <w:r>
         <w:t>HatchlingMain</w:t>
       </w:r>
-      <w:proofErr w:type="spellEnd"/>
-      <w:r>
-        <w:t>, then copy</w:t>
-      </w:r>
-      <w:r>
-        <w:t xml:space="preserve"> the </w:t>
-      </w:r>
-      <w:proofErr w:type="spellStart"/>
-      <w:r>
-        <w:t>HatchlingMain</w:t>
-      </w:r>
-      <w:r>
-        <w:t>.bin</w:t>
-      </w:r>
-      <w:proofErr w:type="spellEnd"/>
-      <w:r>
-        <w:t xml:space="preserve"> file generated</w:t>
+      <w:r>
+        <w:t>.bin file generated</w:t>
+      </w:r>
+      <w:r>
+        <w:t xml:space="preserve"> into </w:t>
       </w:r>
       <w:r>
         <w:t xml:space="preserve"> </w:t>
       </w:r>
-      <w:proofErr w:type="gramStart"/>
-      <w:r>
-        <w:t xml:space="preserve">into </w:t>
+      <w:r>
+        <w:t>the “instructions”</w:t>
+      </w:r>
+      <w:r>
+        <w:t xml:space="preserve"> folder</w:t>
+      </w:r>
+      <w:r>
+        <w:t xml:space="preserve"> of microbit-v2-bootloader. This file is </w:t>
+      </w:r>
+      <w:r>
+        <w:t>present in the SAMD</w:t>
+      </w:r>
+      <w:r>
+        <w:t xml:space="preserve"> HatchlingMain</w:t>
+      </w:r>
+      <w:r>
+        <w:t xml:space="preserve"> project under debug. </w:t>
+      </w:r>
+    </w:p>
+    <w:p>
+      <w:r>
+        <w:t>2</w:t>
+      </w:r>
+      <w:r>
+        <w:t>. Use command tools to run the python script to generate the PROG_data.h</w:t>
+      </w:r>
+    </w:p>
+    <w:p>
+      <w:r>
+        <w:t>   py -2 bin2hex</w:t>
+      </w:r>
+      <w:r>
+        <w:t>Hatchling</w:t>
+      </w:r>
+      <w:r>
+        <w:t>.py</w:t>
       </w:r>
       <w:r>
         <w:t xml:space="preserve"> </w:t>
       </w:r>
       <w:r>
-        <w:t>the</w:t>
-      </w:r>
-      <w:proofErr w:type="gramEnd"/>
-      <w:r>
-        <w:t xml:space="preserve"> “instructions”</w:t>
-      </w:r>
-      <w:r>
-        <w:t xml:space="preserve"> folder</w:t>
-      </w:r>
-      <w:r>
-        <w:t xml:space="preserve"> of microbit-v2-bootloader. This file is </w:t>
-      </w:r>
-      <w:r>
-        <w:t>present in the SAMD</w:t>
-      </w:r>
-      <w:r>
         <w:t xml:space="preserve"> </w:t>
       </w:r>
-      <w:proofErr w:type="spellStart"/>
-      <w:r>
-        <w:t>HatchlingMain</w:t>
-      </w:r>
-      <w:proofErr w:type="spellEnd"/>
-      <w:r>
-        <w:t xml:space="preserve"> project under debug. </w:t>
-      </w:r>
-    </w:p>
-    <w:p>
-      <w:r>
-        <w:t>2</w:t>
-      </w:r>
-      <w:r>
-        <w:t xml:space="preserve">. Use command tools to run the python script to generate the </w:t>
-      </w:r>
-      <w:proofErr w:type="spellStart"/>
-      <w:r>
-        <w:t>PROG_data.h</w:t>
-      </w:r>
-      <w:proofErr w:type="spellEnd"/>
-    </w:p>
-    <w:p>
-      <w:r>
-        <w:t>   </w:t>
-      </w:r>
-      <w:proofErr w:type="spellStart"/>
-      <w:r>
-        <w:t>py</w:t>
-      </w:r>
-      <w:proofErr w:type="spellEnd"/>
-      <w:r>
-        <w:t xml:space="preserve"> -2 bin2hex</w:t>
-      </w:r>
-      <w:r>
-        <w:t>Hatchling</w:t>
-      </w:r>
-      <w:r>
-        <w:t>.py</w:t>
-      </w:r>
-      <w:r>
-        <w:t xml:space="preserve"> </w:t>
-      </w:r>
-      <w:r>
-        <w:t xml:space="preserve"> </w:t>
-      </w:r>
     </w:p>
     <w:p>
       <w:r>
         <w:t>3</w:t>
       </w:r>
       <w:r>
-        <w:t xml:space="preserve">. Copy and paste the </w:t>
-      </w:r>
-      <w:proofErr w:type="spellStart"/>
-      <w:r>
-        <w:t>PROG_data.h</w:t>
-      </w:r>
-      <w:proofErr w:type="spellEnd"/>
-      <w:r>
-        <w:t xml:space="preserve"> file </w:t>
+        <w:t xml:space="preserve">. Copy and paste the PROG_data.h file </w:t>
       </w:r>
       <w:r>
         <w:t xml:space="preserve">from the instructions folder </w:t>
@@ -271,86 +174,30 @@
     </w:p>
     <w:p>
       <w:r>
-        <w:t>5. Compile the project</w:t>
+        <w:t>4</w:t>
+      </w:r>
+      <w:r>
+        <w:t>. Compile the project</w:t>
       </w:r>
       <w:r>
         <w:t xml:space="preserve"> with BuildAndCopy.bat – this will generate </w:t>
       </w:r>
       <w:r>
-        <w:t xml:space="preserve">a </w:t>
-      </w:r>
-      <w:proofErr w:type="spellStart"/>
-      <w:r>
-        <w:t>MICROBIT.hex</w:t>
-      </w:r>
-      <w:proofErr w:type="spellEnd"/>
-      <w:r>
-        <w:t xml:space="preserve"> file</w:t>
-      </w:r>
-      <w:r>
-        <w:t xml:space="preserve"> and automatically copy it onto a V2 </w:t>
-      </w:r>
-      <w:proofErr w:type="spellStart"/>
-      <w:proofErr w:type="gramStart"/>
-      <w:r>
-        <w:t>micro:bit</w:t>
-      </w:r>
-      <w:proofErr w:type="spellEnd"/>
-      <w:proofErr w:type="gramEnd"/>
-      <w:r>
-        <w:t xml:space="preserve"> if it is plugged in. It will also remove the build directory and rebuild </w:t>
-      </w:r>
-      <w:proofErr w:type="gramStart"/>
-      <w:r>
-        <w:t>so as to</w:t>
-      </w:r>
-      <w:proofErr w:type="gramEnd"/>
-      <w:r>
-        <w:t xml:space="preserve"> force a clean and build. The resulting </w:t>
-      </w:r>
-      <w:proofErr w:type="spellStart"/>
-      <w:r>
-        <w:t>MICROBIT.hex</w:t>
-      </w:r>
-      <w:proofErr w:type="spellEnd"/>
-      <w:r>
-        <w:t xml:space="preserve"> can be renamed and distributed to users who need to update their firmware.</w:t>
-      </w:r>
-    </w:p>
-    <w:p>
-      <w:r>
-        <w:t xml:space="preserve">6. </w:t>
-      </w:r>
-      <w:r>
-        <w:t xml:space="preserve">Plug the </w:t>
-      </w:r>
-      <w:proofErr w:type="spellStart"/>
-      <w:proofErr w:type="gramStart"/>
-      <w:r>
-        <w:t>micro:bit</w:t>
-      </w:r>
-      <w:proofErr w:type="spellEnd"/>
-      <w:proofErr w:type="gramEnd"/>
-      <w:r>
-        <w:t xml:space="preserve"> into the Hatchling you want to update, then turn it on. It should show ‘E’, followed by ‘P’, followed by a progress bar followed by a check. It will turn off automatically after programming. Plug in a </w:t>
-      </w:r>
-      <w:proofErr w:type="spellStart"/>
-      <w:proofErr w:type="gramStart"/>
-      <w:r>
-        <w:t>micro:bit</w:t>
-      </w:r>
-      <w:proofErr w:type="spellEnd"/>
-      <w:proofErr w:type="gramEnd"/>
-      <w:r>
-        <w:t xml:space="preserve"> V2 with the standard Hatchling </w:t>
-      </w:r>
-      <w:proofErr w:type="spellStart"/>
-      <w:r>
-        <w:t>MicroBlocks</w:t>
-      </w:r>
-      <w:proofErr w:type="spellEnd"/>
-      <w:r>
-        <w:t xml:space="preserve"> VM program and verify that the updated SAMD firmware is running.</w:t>
+        <w:t>a MICROBIT.hex file</w:t>
+      </w:r>
+      <w:r>
+        <w:t xml:space="preserve"> and automatically copy it onto a V2 micro:bit if it is plugged in. It will also remove the build directory and rebuild so as to force a clean and build. The resulting MICROBIT.hex can be renamed and distributed to users who need to update their firmware.</w:t>
+      </w:r>
+    </w:p>
+    <w:p>
+      <w:r>
+        <w:t>5</w:t>
+      </w:r>
+      <w:r>
+        <w:t xml:space="preserve">. </w:t>
+      </w:r>
+      <w:r>
+        <w:t>Plug the micro:bit into the Hatchling you want to update, then turn it on. It should show ‘E’, followed by ‘P’, followed by a progress bar followed by a check. It will turn off automatically after programming. Plug in a micro:bit V2 with the standard Hatchling MicroBlocks VM program and verify that the updated SAMD firmware is running.</w:t>
       </w:r>
     </w:p>
     <w:p>
@@ -369,60 +216,21 @@
       <w:r>
         <w:t xml:space="preserve"> source code </w:t>
       </w:r>
-      <w:proofErr w:type="gramStart"/>
-      <w:r>
-        <w:t>is located in</w:t>
-      </w:r>
-      <w:proofErr w:type="gramEnd"/>
-      <w:r>
-        <w:t xml:space="preserve"> </w:t>
-      </w:r>
-      <w:r>
-        <w:t>Firmware-&gt;</w:t>
-      </w:r>
-      <w:proofErr w:type="spellStart"/>
-      <w:r>
-        <w:t>HatchlingBootloader</w:t>
-      </w:r>
-      <w:proofErr w:type="spellEnd"/>
-      <w:r>
-        <w:t>-&gt;SAMD-&gt;</w:t>
-      </w:r>
-      <w:proofErr w:type="spellStart"/>
-      <w:r>
-        <w:t>HatchlingBootloader</w:t>
-      </w:r>
-      <w:proofErr w:type="spellEnd"/>
-    </w:p>
-    <w:p>
-      <w:r>
-        <w:t xml:space="preserve">The SAMD application program </w:t>
-      </w:r>
-      <w:proofErr w:type="gramStart"/>
-      <w:r>
-        <w:t>is located in</w:t>
-      </w:r>
-      <w:proofErr w:type="gramEnd"/>
-      <w:r>
-        <w:t xml:space="preserve"> Firmware-&gt;</w:t>
-      </w:r>
-      <w:proofErr w:type="spellStart"/>
-      <w:r>
-        <w:t>HatchlingMain</w:t>
-      </w:r>
-      <w:proofErr w:type="spellEnd"/>
-    </w:p>
-    <w:p>
-      <w:r>
-        <w:t>To merge the files (</w:t>
-      </w:r>
-      <w:proofErr w:type="gramStart"/>
-      <w:r>
-        <w:t>so as to</w:t>
-      </w:r>
-      <w:proofErr w:type="gramEnd"/>
-      <w:r>
-        <w:t xml:space="preserve"> update the file that is programmed onto the Hatchling at the factory), do the following:</w:t>
+      <w:r>
+        <w:t xml:space="preserve">is located in </w:t>
+      </w:r>
+      <w:r>
+        <w:t>Firmware-&gt;HatchlingBootloader-&gt;SAMD-&gt;HatchlingBootloader</w:t>
+      </w:r>
+    </w:p>
+    <w:p>
+      <w:r>
+        <w:t>The SAMD application program is located in Firmware-&gt;HatchlingMain</w:t>
+      </w:r>
+    </w:p>
+    <w:p>
+      <w:r>
+        <w:t>To merge the files (so as to update the file that is programmed onto the Hatchling at the factory), do the following:</w:t>
       </w:r>
     </w:p>
     <w:p>
@@ -430,15 +238,7 @@
         <w:t>Take the Hex files from the debug directories of both the bootloader and application files.</w:t>
       </w:r>
       <w:r>
-        <w:t xml:space="preserve"> Use J-Flash tool to merge </w:t>
-      </w:r>
-      <w:proofErr w:type="gramStart"/>
-      <w:r>
-        <w:t>the both</w:t>
-      </w:r>
-      <w:proofErr w:type="gramEnd"/>
-      <w:r>
-        <w:t xml:space="preserve"> hex files and later store them as a .mot file</w:t>
+        <w:t xml:space="preserve"> Use J-Flash tool to merge the both hex files and later store them as a .mot file</w:t>
       </w:r>
     </w:p>
     <w:p>
@@ -449,15 +249,7 @@
         <w:t>​</w:t>
       </w:r>
       <w:r>
-        <w:t xml:space="preserve">        </w:t>
-      </w:r>
-      <w:proofErr w:type="spellStart"/>
-      <w:r>
-        <w:t>i</w:t>
-      </w:r>
-      <w:proofErr w:type="spellEnd"/>
-      <w:r>
-        <w:t>. Open J-Flash</w:t>
+        <w:t xml:space="preserve">        i. Open J-Flash</w:t>
       </w:r>
     </w:p>
     <w:p>
@@ -514,31 +306,7 @@
     <w:p/>
     <w:p>
       <w:r>
-        <w:t xml:space="preserve">I made a </w:t>
-      </w:r>
-      <w:proofErr w:type="spellStart"/>
-      <w:r>
-        <w:t>jlink</w:t>
-      </w:r>
-      <w:proofErr w:type="spellEnd"/>
-      <w:r>
-        <w:t xml:space="preserve"> script, </w:t>
-      </w:r>
-      <w:proofErr w:type="spellStart"/>
-      <w:r>
-        <w:t>Hatchling_Script.jlink</w:t>
-      </w:r>
-      <w:proofErr w:type="spellEnd"/>
-      <w:r>
-        <w:t xml:space="preserve">, that pointed to the location of the </w:t>
-      </w:r>
-      <w:proofErr w:type="spellStart"/>
-      <w:r>
-        <w:t>Hatchling.mot</w:t>
-      </w:r>
-      <w:proofErr w:type="spellEnd"/>
-      <w:r>
-        <w:t xml:space="preserve"> file – I then copied those into a shorter path directory, C:\Users\TomLauwers\ - because Jlink doesn’t like spaces in paths.</w:t>
+        <w:t>I made a jlink script, Hatchling_Script.jlink, that pointed to the location of the Hatchling.mot file – I then copied those into a shorter path directory, C:\Users\TomLauwers\ - because Jlink doesn’t like spaces in paths.</w:t>
       </w:r>
     </w:p>
     <w:p>
@@ -560,39 +328,7 @@
     </w:p>
     <w:p>
       <w:r>
-        <w:t>.\JLink -device ATSAMD21G15B -if SWD -speed 2025 -</w:t>
-      </w:r>
-      <w:proofErr w:type="spellStart"/>
-      <w:r>
-        <w:t>jtagconf</w:t>
-      </w:r>
-      <w:proofErr w:type="spellEnd"/>
-      <w:r>
-        <w:t xml:space="preserve"> -</w:t>
-      </w:r>
-      <w:proofErr w:type="gramStart"/>
-      <w:r>
-        <w:t>1,-</w:t>
-      </w:r>
-      <w:proofErr w:type="gramEnd"/>
-      <w:r>
-        <w:t>1 -</w:t>
-      </w:r>
-      <w:proofErr w:type="spellStart"/>
-      <w:r>
-        <w:t>autoconnect</w:t>
-      </w:r>
-      <w:proofErr w:type="spellEnd"/>
-      <w:r>
-        <w:t xml:space="preserve"> 1 -</w:t>
-      </w:r>
-      <w:proofErr w:type="spellStart"/>
-      <w:r>
-        <w:t>CommanderScript</w:t>
-      </w:r>
-      <w:proofErr w:type="spellEnd"/>
-      <w:r>
-        <w:t xml:space="preserve"> C:\Users\TomLauwers\Hatchling_Script.jlink</w:t>
+        <w:t>.\JLink -device ATSAMD21G15B -if SWD -speed 2025 -jtagconf -1,-1 -autoconnect 1 -CommanderScript C:\Users\TomLauwers\Hatchling_Script.jlink</w:t>
       </w:r>
     </w:p>
     <w:p/>
@@ -604,39 +340,13 @@
       </w:pPr>
       <w:r>
         <w:lastRenderedPageBreak/>
-        <w:t xml:space="preserve">Make the Bootloader Hex file on the </w:t>
-      </w:r>
-      <w:proofErr w:type="spellStart"/>
-      <w:proofErr w:type="gramStart"/>
-      <w:r>
-        <w:t>micro:bit</w:t>
-      </w:r>
-      <w:proofErr w:type="spellEnd"/>
-      <w:proofErr w:type="gramEnd"/>
-      <w:r>
-        <w:t xml:space="preserve"> for updating the application firmware - issues</w:t>
+        <w:t>Make the Bootloader Hex file on the micro:bit for updating the application firmware - issues</w:t>
       </w:r>
     </w:p>
     <w:p/>
     <w:p>
       <w:r>
-        <w:t xml:space="preserve">I was able to do get the microbit-v2-bootloader repo, but needed to install </w:t>
-      </w:r>
-      <w:proofErr w:type="spellStart"/>
-      <w:r>
-        <w:t>gcc</w:t>
-      </w:r>
-      <w:proofErr w:type="spellEnd"/>
-      <w:r>
-        <w:t xml:space="preserve">, </w:t>
-      </w:r>
-      <w:proofErr w:type="spellStart"/>
-      <w:r>
-        <w:t>cmake</w:t>
-      </w:r>
-      <w:proofErr w:type="spellEnd"/>
-      <w:r>
-        <w:t xml:space="preserve">, git, and the GNU ARM compiler as per the </w:t>
+        <w:t xml:space="preserve">I was able to do get the microbit-v2-bootloader repo, but needed to install gcc, cmake, git, and the GNU ARM compiler as per the </w:t>
       </w:r>
       <w:hyperlink r:id="rId6" w:history="1">
         <w:r>
@@ -647,31 +357,7 @@
         </w:r>
       </w:hyperlink>
       <w:r>
-        <w:t xml:space="preserve"> in the readme. Then I also needed to increase the minimum version of </w:t>
-      </w:r>
-      <w:proofErr w:type="spellStart"/>
-      <w:r>
-        <w:t>cmake</w:t>
-      </w:r>
-      <w:proofErr w:type="spellEnd"/>
-      <w:r>
-        <w:t xml:space="preserve"> in the file utils/</w:t>
-      </w:r>
-      <w:proofErr w:type="spellStart"/>
-      <w:r>
-        <w:t>cmake</w:t>
-      </w:r>
-      <w:proofErr w:type="spellEnd"/>
-      <w:r>
-        <w:t>/</w:t>
-      </w:r>
-      <w:proofErr w:type="spellStart"/>
-      <w:r>
-        <w:t>JSONParser.cmake</w:t>
-      </w:r>
-      <w:proofErr w:type="spellEnd"/>
-      <w:r>
-        <w:t xml:space="preserve"> to version 3.6. Finally, I had to install </w:t>
+        <w:t xml:space="preserve"> in the readme. Then I also needed to increase the minimum version of cmake in the file utils/cmake/JSONParser.cmake to version 3.6. Finally, I had to install </w:t>
       </w:r>
       <w:hyperlink r:id="rId7" w:history="1">
         <w:r>
@@ -687,15 +373,7 @@
     </w:p>
     <w:p>
       <w:r>
-        <w:t xml:space="preserve">I later found that </w:t>
-      </w:r>
-      <w:proofErr w:type="spellStart"/>
-      <w:r>
-        <w:t>prog_data.h</w:t>
-      </w:r>
-      <w:proofErr w:type="spellEnd"/>
-      <w:r>
-        <w:t xml:space="preserve"> wasn’t making it into the new hex file because it is static header file. Removing the build directory before compilation fixes this because it forces a clean and build. I updated BuildAndCopy.bat so that it removes this directory, but if someone builds with python build.py they need to delete the build directory manually first.</w:t>
+        <w:t>I later found that prog_data.h wasn’t making it into the new hex file because it is static header file. Removing the build directory before compilation fixes this because it forces a clean and build. I updated BuildAndCopy.bat so that it removes this directory, but if someone builds with python build.py they need to delete the build directory manually first.</w:t>
       </w:r>
     </w:p>
     <w:p>
@@ -731,20 +409,7 @@
         <w:t>Issue 1 – the application hex file needs to be set to a higher memory location by adding the following flag to the “miscellaneous” section in the project settings-&gt;ARM/GNU Linker area: “</w:t>
       </w:r>
       <w:r>
-        <w:t>-</w:t>
-      </w:r>
-      <w:proofErr w:type="spellStart"/>
-      <w:proofErr w:type="gramStart"/>
-      <w:r>
-        <w:t>Wl</w:t>
-      </w:r>
-      <w:proofErr w:type="spellEnd"/>
-      <w:r>
-        <w:t>,--</w:t>
-      </w:r>
-      <w:proofErr w:type="gramEnd"/>
-      <w:r>
-        <w:t>section-start=.text=0x800</w:t>
+        <w:t>-Wl,--section-start=.text=0x800</w:t>
       </w:r>
       <w:r>
         <w:t>”</w:t>
@@ -759,26 +424,10 @@
         </w:numPr>
       </w:pPr>
       <w:r>
-        <w:t xml:space="preserve">Issue 2 – the bootloader could not find </w:t>
-      </w:r>
-      <w:proofErr w:type="spellStart"/>
-      <w:r>
-        <w:t>sam.h</w:t>
-      </w:r>
-      <w:proofErr w:type="spellEnd"/>
-      <w:r>
-        <w:t xml:space="preserve"> and so would not compile. This was caused by changing to a new laptop with a new installation of Microchip studio. I fixed it in ARM/GNU C Compiler-&gt;Directories by editing the directory location of the samd21c includes to </w:t>
-      </w:r>
-      <w:proofErr w:type="gramStart"/>
-      <w:r>
-        <w:t>“</w:t>
-      </w:r>
-      <w:r>
-        <w:t>../../../../../../../../../..</w:t>
-      </w:r>
-      <w:proofErr w:type="gramEnd"/>
-      <w:r>
-        <w:t>/Program Files (x86)/Atmel/Studio/7.0/packs/atmel/SAMD21_DFP/1.3.395/samd21c/include</w:t>
+        <w:t>Issue 2 – the bootloader could not find sam.h and so would not compile. This was caused by changing to a new laptop with a new installation of Microchip studio. I fixed it in ARM/GNU C Compiler-&gt;Directories by editing the directory location of the samd21c includes to “</w:t>
+      </w:r>
+      <w:r>
+        <w:t>../../../../../../../../../../Program Files (x86)/Atmel/Studio/7.0/packs/atmel/SAMD21_DFP/1.3.395/samd21c/include</w:t>
       </w:r>
       <w:r>
         <w:t>”</w:t>

</xml_diff>